<commit_message>
Linear regression and performance metrics
</commit_message>
<xml_diff>
--- a/performance_metrics/performance_metrics_classification.docx
+++ b/performance_metrics/performance_metrics_classification.docx
@@ -14,6 +14,9 @@
     </w:p>
     <w:p>
       <w:r>
+        <w:rPr>
+          <w:noProof/>
+        </w:rPr>
         <w:drawing>
           <wp:inline distT="0" distB="0" distL="0" distR="0" wp14:anchorId="27C902A8" wp14:editId="3F550099">
             <wp:extent cx="4145280" cy="1846225"/>
@@ -30,7 +33,7 @@
                     <pic:cNvPicPr/>
                   </pic:nvPicPr>
                   <pic:blipFill>
-                    <a:blip r:embed="rId5"/>
+                    <a:blip r:embed="rId6"/>
                     <a:stretch>
                       <a:fillRect/>
                     </a:stretch>
@@ -80,6 +83,9 @@
         <w:pStyle w:val="ListParagraph"/>
       </w:pPr>
       <w:r>
+        <w:rPr>
+          <w:noProof/>
+        </w:rPr>
         <w:drawing>
           <wp:inline distT="0" distB="0" distL="0" distR="0" wp14:anchorId="27E5F86A" wp14:editId="161DA8E3">
             <wp:extent cx="3185160" cy="1498712"/>
@@ -96,7 +102,7 @@
                     <pic:cNvPicPr/>
                   </pic:nvPicPr>
                   <pic:blipFill>
-                    <a:blip r:embed="rId6"/>
+                    <a:blip r:embed="rId7"/>
                     <a:stretch>
                       <a:fillRect/>
                     </a:stretch>
@@ -134,6 +140,9 @@
         <w:pStyle w:val="ListParagraph"/>
       </w:pPr>
       <w:r>
+        <w:rPr>
+          <w:noProof/>
+        </w:rPr>
         <w:drawing>
           <wp:inline distT="0" distB="0" distL="0" distR="0" wp14:anchorId="7455BFE3" wp14:editId="1800F614">
             <wp:extent cx="3307080" cy="1496723"/>
@@ -150,7 +159,7 @@
                     <pic:cNvPicPr/>
                   </pic:nvPicPr>
                   <pic:blipFill>
-                    <a:blip r:embed="rId7"/>
+                    <a:blip r:embed="rId8"/>
                     <a:stretch>
                       <a:fillRect/>
                     </a:stretch>
@@ -188,6 +197,9 @@
         <w:pStyle w:val="ListParagraph"/>
       </w:pPr>
       <w:r>
+        <w:rPr>
+          <w:noProof/>
+        </w:rPr>
         <w:drawing>
           <wp:inline distT="0" distB="0" distL="0" distR="0" wp14:anchorId="1502E524" wp14:editId="6A943A57">
             <wp:extent cx="3009900" cy="1356223"/>
@@ -204,7 +216,7 @@
                     <pic:cNvPicPr/>
                   </pic:nvPicPr>
                   <pic:blipFill>
-                    <a:blip r:embed="rId8"/>
+                    <a:blip r:embed="rId9"/>
                     <a:stretch>
                       <a:fillRect/>
                     </a:stretch>
@@ -245,6 +257,9 @@
         <w:pStyle w:val="ListParagraph"/>
       </w:pPr>
       <w:r>
+        <w:rPr>
+          <w:noProof/>
+        </w:rPr>
         <w:drawing>
           <wp:inline distT="0" distB="0" distL="0" distR="0" wp14:anchorId="03D1CD57" wp14:editId="53C2F412">
             <wp:extent cx="5731510" cy="2480310"/>
@@ -261,7 +276,7 @@
                     <pic:cNvPicPr/>
                   </pic:nvPicPr>
                   <pic:blipFill>
-                    <a:blip r:embed="rId9"/>
+                    <a:blip r:embed="rId10"/>
                     <a:stretch>
                       <a:fillRect/>
                     </a:stretch>
@@ -353,6 +368,9 @@
     </w:p>
     <w:p>
       <w:r>
+        <w:rPr>
+          <w:noProof/>
+        </w:rPr>
         <w:drawing>
           <wp:inline distT="0" distB="0" distL="0" distR="0" wp14:anchorId="271481F2" wp14:editId="671BA03C">
             <wp:extent cx="4076700" cy="484182"/>
@@ -369,7 +387,7 @@
                     <pic:cNvPicPr/>
                   </pic:nvPicPr>
                   <pic:blipFill>
-                    <a:blip r:embed="rId10"/>
+                    <a:blip r:embed="rId11"/>
                     <a:stretch>
                       <a:fillRect/>
                     </a:stretch>
@@ -421,6 +439,9 @@
     </w:p>
     <w:p>
       <w:r>
+        <w:rPr>
+          <w:noProof/>
+        </w:rPr>
         <w:drawing>
           <wp:inline distT="0" distB="0" distL="0" distR="0" wp14:anchorId="700B0D70" wp14:editId="39293103">
             <wp:extent cx="4038600" cy="476972"/>
@@ -437,7 +458,7 @@
                     <pic:cNvPicPr/>
                   </pic:nvPicPr>
                   <pic:blipFill>
-                    <a:blip r:embed="rId11"/>
+                    <a:blip r:embed="rId12"/>
                     <a:stretch>
                       <a:fillRect/>
                     </a:stretch>
@@ -479,19 +500,7 @@
         </w:numPr>
       </w:pPr>
       <w:r>
-        <w:t xml:space="preserve">In other words, </w:t>
-      </w:r>
-      <w:r>
-        <w:t>specificity</w:t>
-      </w:r>
-      <w:r>
-        <w:t xml:space="preserve"> is the percentage of correctly identifying </w:t>
-      </w:r>
-      <w:r>
-        <w:t>negatives</w:t>
-      </w:r>
-      <w:r>
-        <w:t>.</w:t>
+        <w:t>In other words, specificity is the percentage of correctly identifying negatives.</w:t>
       </w:r>
     </w:p>
     <w:p>
@@ -1008,8 +1017,255 @@
     </w:p>
     <w:p/>
     <w:p>
-      <w:pPr>
-        <w:ind w:left="720"/>
+      <w:r>
+        <w:t>ROC and AUC</w:t>
+      </w:r>
+    </w:p>
+    <w:p>
+      <w:pPr>
+        <w:pStyle w:val="ListParagraph"/>
+        <w:numPr>
+          <w:ilvl w:val="0"/>
+          <w:numId w:val="7"/>
+        </w:numPr>
+      </w:pPr>
+      <w:r>
+        <w:t>Receiver’s operator characteristic curve (ROC)</w:t>
+      </w:r>
+    </w:p>
+    <w:p>
+      <w:pPr>
+        <w:pStyle w:val="ListParagraph"/>
+        <w:numPr>
+          <w:ilvl w:val="0"/>
+          <w:numId w:val="7"/>
+        </w:numPr>
+      </w:pPr>
+      <w:r>
+        <w:t>ROC curves make it easy to identify the best threshold for making the decision.</w:t>
+      </w:r>
+    </w:p>
+    <w:p>
+      <w:pPr>
+        <w:pStyle w:val="ListParagraph"/>
+        <w:numPr>
+          <w:ilvl w:val="0"/>
+          <w:numId w:val="7"/>
+        </w:numPr>
+      </w:pPr>
+      <w:r>
+        <w:t>Here in the below graph, we will plot True positive rate and false positive rate at different thresholds. For example</w:t>
+      </w:r>
+      <w:r>
+        <w:t>,</w:t>
+      </w:r>
+      <w:r>
+        <w:t xml:space="preserve"> in logistic regression we have default threshold as 0.5, by changing the thresholds we can notice how well model performs using the metrics TPR and FPR.</w:t>
+      </w:r>
+      <w:r>
+        <w:t xml:space="preserve"> </w:t>
+      </w:r>
+    </w:p>
+    <w:p>
+      <w:pPr>
+        <w:pStyle w:val="NormalWeb"/>
+        <w:numPr>
+          <w:ilvl w:val="0"/>
+          <w:numId w:val="7"/>
+        </w:numPr>
+      </w:pPr>
+      <w:r>
+        <w:t xml:space="preserve">In </w:t>
+      </w:r>
+      <w:r>
+        <w:rPr>
+          <w:rStyle w:val="Strong"/>
+          <w:rFonts w:eastAsiaTheme="majorEastAsia"/>
+        </w:rPr>
+        <w:t>Logistic Regression</w:t>
+      </w:r>
+      <w:r>
+        <w:t xml:space="preserve">, the threshold is applied to the </w:t>
+      </w:r>
+      <w:r>
+        <w:rPr>
+          <w:rStyle w:val="Strong"/>
+          <w:rFonts w:eastAsiaTheme="majorEastAsia"/>
+        </w:rPr>
+        <w:t>sigmoid output (probability from 0 to 1)</w:t>
+      </w:r>
+      <w:r>
+        <w:t xml:space="preserve">, while in </w:t>
+      </w:r>
+      <w:r>
+        <w:rPr>
+          <w:rStyle w:val="Strong"/>
+          <w:rFonts w:eastAsiaTheme="majorEastAsia"/>
+        </w:rPr>
+        <w:t>Random Forest</w:t>
+      </w:r>
+      <w:r>
+        <w:t xml:space="preserve">, the threshold is applied to the </w:t>
+      </w:r>
+      <w:r>
+        <w:rPr>
+          <w:rStyle w:val="Strong"/>
+          <w:rFonts w:eastAsiaTheme="majorEastAsia"/>
+        </w:rPr>
+        <w:t>fraction of trees voting for class 1</w:t>
+      </w:r>
+      <w:r>
+        <w:t xml:space="preserve"> (ensemble probability). </w:t>
+      </w:r>
+    </w:p>
+    <w:p>
+      <w:pPr>
+        <w:pStyle w:val="ListParagraph"/>
+        <w:ind w:left="1440"/>
+      </w:pPr>
+      <w:r>
+        <w:drawing>
+          <wp:inline distT="0" distB="0" distL="0" distR="0" wp14:anchorId="5C2C5A0E" wp14:editId="4B56E454">
+            <wp:extent cx="2400300" cy="1660212"/>
+            <wp:effectExtent l="0" t="0" r="0" b="0"/>
+            <wp:docPr id="121680827" name="Picture 1"/>
+            <wp:cNvGraphicFramePr>
+              <a:graphicFrameLocks xmlns:a="http://schemas.openxmlformats.org/drawingml/2006/main" noChangeAspect="1"/>
+            </wp:cNvGraphicFramePr>
+            <a:graphic xmlns:a="http://schemas.openxmlformats.org/drawingml/2006/main">
+              <a:graphicData uri="http://schemas.openxmlformats.org/drawingml/2006/picture">
+                <pic:pic xmlns:pic="http://schemas.openxmlformats.org/drawingml/2006/picture">
+                  <pic:nvPicPr>
+                    <pic:cNvPr id="121680827" name=""/>
+                    <pic:cNvPicPr/>
+                  </pic:nvPicPr>
+                  <pic:blipFill>
+                    <a:blip r:embed="rId13"/>
+                    <a:stretch>
+                      <a:fillRect/>
+                    </a:stretch>
+                  </pic:blipFill>
+                  <pic:spPr>
+                    <a:xfrm>
+                      <a:off x="0" y="0"/>
+                      <a:ext cx="2410638" cy="1667362"/>
+                    </a:xfrm>
+                    <a:prstGeom prst="rect">
+                      <a:avLst/>
+                    </a:prstGeom>
+                  </pic:spPr>
+                </pic:pic>
+              </a:graphicData>
+            </a:graphic>
+          </wp:inline>
+        </w:drawing>
+      </w:r>
+    </w:p>
+    <w:p>
+      <w:pPr>
+        <w:pStyle w:val="ListParagraph"/>
+        <w:ind w:left="1440"/>
+      </w:pPr>
+    </w:p>
+    <w:p>
+      <w:pPr>
+        <w:pStyle w:val="ListParagraph"/>
+        <w:numPr>
+          <w:ilvl w:val="0"/>
+          <w:numId w:val="7"/>
+        </w:numPr>
+      </w:pPr>
+      <w:r>
+        <w:t>The more distance the points away the green line will be considered as a good threshold for the model.</w:t>
+      </w:r>
+    </w:p>
+    <w:p>
+      <w:pPr>
+        <w:pStyle w:val="ListParagraph"/>
+        <w:numPr>
+          <w:ilvl w:val="0"/>
+          <w:numId w:val="7"/>
+        </w:numPr>
+      </w:pPr>
+      <w:r>
+        <w:t>Area under the curve (AUC)</w:t>
+      </w:r>
+    </w:p>
+    <w:p>
+      <w:pPr>
+        <w:pStyle w:val="ListParagraph"/>
+        <w:numPr>
+          <w:ilvl w:val="0"/>
+          <w:numId w:val="7"/>
+        </w:numPr>
+      </w:pPr>
+      <w:r>
+        <w:lastRenderedPageBreak/>
+        <w:t>AUC can help us to decide which categorization method is better.</w:t>
+      </w:r>
+    </w:p>
+    <w:p>
+      <w:pPr>
+        <w:pStyle w:val="ListParagraph"/>
+        <w:ind w:left="1440"/>
+      </w:pPr>
+      <w:r>
+        <w:drawing>
+          <wp:inline distT="0" distB="0" distL="0" distR="0" wp14:anchorId="6015D50D" wp14:editId="49C7FA26">
+            <wp:extent cx="2062185" cy="1493520"/>
+            <wp:effectExtent l="0" t="0" r="0" b="0"/>
+            <wp:docPr id="205038681" name="Picture 1"/>
+            <wp:cNvGraphicFramePr>
+              <a:graphicFrameLocks xmlns:a="http://schemas.openxmlformats.org/drawingml/2006/main" noChangeAspect="1"/>
+            </wp:cNvGraphicFramePr>
+            <a:graphic xmlns:a="http://schemas.openxmlformats.org/drawingml/2006/main">
+              <a:graphicData uri="http://schemas.openxmlformats.org/drawingml/2006/picture">
+                <pic:pic xmlns:pic="http://schemas.openxmlformats.org/drawingml/2006/picture">
+                  <pic:nvPicPr>
+                    <pic:cNvPr id="205038681" name=""/>
+                    <pic:cNvPicPr/>
+                  </pic:nvPicPr>
+                  <pic:blipFill>
+                    <a:blip r:embed="rId14"/>
+                    <a:stretch>
+                      <a:fillRect/>
+                    </a:stretch>
+                  </pic:blipFill>
+                  <pic:spPr>
+                    <a:xfrm>
+                      <a:off x="0" y="0"/>
+                      <a:ext cx="2079400" cy="1505988"/>
+                    </a:xfrm>
+                    <a:prstGeom prst="rect">
+                      <a:avLst/>
+                    </a:prstGeom>
+                  </pic:spPr>
+                </pic:pic>
+              </a:graphicData>
+            </a:graphic>
+          </wp:inline>
+        </w:drawing>
+      </w:r>
+    </w:p>
+    <w:p>
+      <w:pPr>
+        <w:pStyle w:val="ListParagraph"/>
+        <w:numPr>
+          <w:ilvl w:val="0"/>
+          <w:numId w:val="7"/>
+        </w:numPr>
+      </w:pPr>
+      <w:r>
+        <w:t>The more the area under the curve the better the model is. Here above in the image logistic regression (red line) is better than the random forest model (blue line) since the Area under the curve (AUC) is more for the logistic regression model.</w:t>
+      </w:r>
+    </w:p>
+    <w:p>
+      <w:pPr>
+        <w:pStyle w:val="ListParagraph"/>
+        <w:numPr>
+          <w:ilvl w:val="0"/>
+          <w:numId w:val="7"/>
+        </w:numPr>
       </w:pPr>
     </w:p>
     <w:sectPr>
@@ -1366,7 +1622,7 @@
   <w:abstractNum w:abstractNumId="3" w15:restartNumberingAfterBreak="0">
     <w:nsid w:val="56DF7768"/>
     <w:multiLevelType w:val="hybridMultilevel"/>
-    <w:tmpl w:val="5E82FB88"/>
+    <w:tmpl w:val="66A084B0"/>
     <w:lvl w:ilvl="0" w:tplc="40090001">
       <w:start w:val="1"/>
       <w:numFmt w:val="bullet"/>
@@ -2751,6 +3007,33 @@
       </w:tblBorders>
     </w:tblPr>
   </w:style>
+  <w:style w:type="paragraph" w:styleId="NormalWeb">
+    <w:name w:val="Normal (Web)"/>
+    <w:basedOn w:val="Normal"/>
+    <w:uiPriority w:val="99"/>
+    <w:unhideWhenUsed/>
+    <w:rsid w:val="00454C6C"/>
+    <w:pPr>
+      <w:spacing w:before="100" w:beforeAutospacing="1" w:after="100" w:afterAutospacing="1" w:line="240" w:lineRule="auto"/>
+    </w:pPr>
+    <w:rPr>
+      <w:rFonts w:ascii="Times New Roman" w:eastAsia="Times New Roman" w:hAnsi="Times New Roman" w:cs="Times New Roman"/>
+      <w:kern w:val="0"/>
+      <w:lang w:eastAsia="en-IN" w:bidi="hi-IN"/>
+      <w14:ligatures w14:val="none"/>
+    </w:rPr>
+  </w:style>
+  <w:style w:type="character" w:styleId="Strong">
+    <w:name w:val="Strong"/>
+    <w:basedOn w:val="DefaultParagraphFont"/>
+    <w:uiPriority w:val="22"/>
+    <w:qFormat/>
+    <w:rsid w:val="00454C6C"/>
+    <w:rPr>
+      <w:b/>
+      <w:bCs/>
+    </w:rPr>
+  </w:style>
 </w:styles>
 </file>
 
@@ -3047,4 +3330,16 @@
     </a:ext>
   </a:extLst>
 </a:theme>
+</file>
+
+<file path=customXml/item1.xml><?xml version="1.0" encoding="utf-8"?>
+<b:Sources xmlns:b="http://schemas.openxmlformats.org/officeDocument/2006/bibliography" xmlns="http://schemas.openxmlformats.org/officeDocument/2006/bibliography" SelectedStyle="\APASixthEditionOfficeOnline.xsl" StyleName="APA" Version="6"/>
+</file>
+
+<file path=customXml/itemProps1.xml><?xml version="1.0" encoding="utf-8"?>
+<ds:datastoreItem xmlns:ds="http://schemas.openxmlformats.org/officeDocument/2006/customXml" ds:itemID="{C63C1D69-3FBD-4873-B9C0-B150C0F05936}">
+  <ds:schemaRefs>
+    <ds:schemaRef ds:uri="http://schemas.openxmlformats.org/officeDocument/2006/bibliography"/>
+  </ds:schemaRefs>
+</ds:datastoreItem>
 </file>
</xml_diff>